<commit_message>
merge the Raymond algorithm to the UDP network structure
</commit_message>
<xml_diff>
--- a/project——recording.docx
+++ b/project——recording.docx
@@ -707,12 +707,23 @@
           <w:szCs w:val="30"/>
         </w:rPr>
       </w:pPr>
-      <w:r>
-        <w:rPr>
-          <w:sz w:val="30"/>
-          <w:szCs w:val="30"/>
-        </w:rPr>
-        <w:t>Suzuki-</w:t>
+      <w:bookmarkStart w:id="30" w:name="OLE_LINK15"/>
+      <w:bookmarkStart w:id="31" w:name="OLE_LINK16"/>
+      <w:r>
+        <w:rPr>
+          <w:sz w:val="30"/>
+          <w:szCs w:val="30"/>
+        </w:rPr>
+        <w:t>Suzuki</w:t>
+      </w:r>
+      <w:bookmarkEnd w:id="30"/>
+      <w:bookmarkEnd w:id="31"/>
+      <w:r>
+        <w:rPr>
+          <w:sz w:val="30"/>
+          <w:szCs w:val="30"/>
+        </w:rPr>
+        <w:t>-</w:t>
       </w:r>
       <w:proofErr w:type="spellStart"/>
       <w:r>
@@ -728,9 +739,22 @@
           <w:sz w:val="30"/>
           <w:szCs w:val="30"/>
         </w:rPr>
-        <w:t xml:space="preserve"> Algorithm</w:t>
-      </w:r>
-    </w:p>
+        <w:t xml:space="preserve"> </w:t>
+      </w:r>
+      <w:bookmarkStart w:id="32" w:name="_GoBack"/>
+      <w:r>
+        <w:rPr>
+          <w:sz w:val="30"/>
+          <w:szCs w:val="30"/>
+        </w:rPr>
+        <w:t>Algorithm</w:t>
+      </w:r>
+      <w:bookmarkStart w:id="33" w:name="OLE_LINK30"/>
+      <w:bookmarkStart w:id="34" w:name="OLE_LINK31"/>
+      <w:bookmarkEnd w:id="32"/>
+    </w:p>
+    <w:bookmarkEnd w:id="33"/>
+    <w:bookmarkEnd w:id="34"/>
     <w:p>
       <w:pPr>
         <w:pStyle w:val="a8"/>
@@ -747,9 +771,9 @@
         </w:rPr>
         <w:t>RICART-</w:t>
       </w:r>
-      <w:bookmarkStart w:id="30" w:name="OLE_LINK36"/>
-      <w:bookmarkStart w:id="31" w:name="OLE_LINK37"/>
-      <w:bookmarkStart w:id="32" w:name="OLE_LINK38"/>
+      <w:bookmarkStart w:id="35" w:name="OLE_LINK36"/>
+      <w:bookmarkStart w:id="36" w:name="OLE_LINK37"/>
+      <w:bookmarkStart w:id="37" w:name="OLE_LINK38"/>
       <w:r>
         <w:rPr>
           <w:sz w:val="30"/>
@@ -757,91 +781,66 @@
         </w:rPr>
         <w:t xml:space="preserve">AGRAWALA </w:t>
       </w:r>
-      <w:bookmarkEnd w:id="30"/>
-      <w:bookmarkEnd w:id="31"/>
-      <w:bookmarkEnd w:id="32"/>
-      <w:r>
-        <w:rPr>
-          <w:sz w:val="30"/>
-          <w:szCs w:val="30"/>
-        </w:rPr>
-        <w:t>ALGORITHM</w:t>
-      </w:r>
-    </w:p>
-    <w:p>
-      <w:pPr>
-        <w:pStyle w:val="a8"/>
-        <w:tabs>
-          <w:tab w:val="left" w:pos="4454"/>
-        </w:tabs>
-        <w:ind w:left="360" w:firstLineChars="0" w:firstLine="0"/>
-        <w:rPr>
-          <w:sz w:val="30"/>
-          <w:szCs w:val="30"/>
-        </w:rPr>
-      </w:pPr>
-      <w:r>
-        <w:rPr>
-          <w:rFonts w:hint="eastAsia"/>
-          <w:sz w:val="30"/>
-          <w:szCs w:val="30"/>
-        </w:rPr>
-        <w:t>找到</w:t>
-      </w:r>
-      <w:bookmarkStart w:id="33" w:name="OLE_LINK42"/>
-      <w:bookmarkStart w:id="34" w:name="OLE_LINK43"/>
-      <w:bookmarkStart w:id="35" w:name="OLE_LINK44"/>
-      <w:r>
-        <w:rPr>
-          <w:rFonts w:hint="eastAsia"/>
-          <w:sz w:val="30"/>
-          <w:szCs w:val="30"/>
-        </w:rPr>
-        <w:t>Code</w:t>
-      </w:r>
-      <w:bookmarkStart w:id="36" w:name="OLE_LINK33"/>
-      <w:bookmarkStart w:id="37" w:name="OLE_LINK34"/>
-      <w:bookmarkStart w:id="38" w:name="OLE_LINK35"/>
-      <w:bookmarkEnd w:id="33"/>
-      <w:bookmarkEnd w:id="34"/>
       <w:bookmarkEnd w:id="35"/>
-      <w:r>
-        <w:rPr>
-          <w:rFonts w:hint="eastAsia"/>
-          <w:sz w:val="30"/>
-          <w:szCs w:val="30"/>
-        </w:rPr>
-        <w:t>并在电脑上运行</w:t>
-      </w:r>
       <w:bookmarkEnd w:id="36"/>
       <w:bookmarkEnd w:id="37"/>
+      <w:r>
+        <w:rPr>
+          <w:sz w:val="30"/>
+          <w:szCs w:val="30"/>
+        </w:rPr>
+        <w:t>ALGORITHM</w:t>
+      </w:r>
+    </w:p>
+    <w:p>
+      <w:pPr>
+        <w:pStyle w:val="a8"/>
+        <w:tabs>
+          <w:tab w:val="left" w:pos="4454"/>
+        </w:tabs>
+        <w:ind w:left="360" w:firstLineChars="0" w:firstLine="0"/>
+        <w:rPr>
+          <w:rFonts w:hint="eastAsia"/>
+          <w:sz w:val="30"/>
+          <w:szCs w:val="30"/>
+        </w:rPr>
+      </w:pPr>
+      <w:r>
+        <w:rPr>
+          <w:rFonts w:hint="eastAsia"/>
+          <w:sz w:val="30"/>
+          <w:szCs w:val="30"/>
+        </w:rPr>
+        <w:t>找到</w:t>
+      </w:r>
+      <w:bookmarkStart w:id="38" w:name="OLE_LINK42"/>
+      <w:bookmarkStart w:id="39" w:name="OLE_LINK43"/>
+      <w:bookmarkStart w:id="40" w:name="OLE_LINK44"/>
+      <w:r>
+        <w:rPr>
+          <w:rFonts w:hint="eastAsia"/>
+          <w:sz w:val="30"/>
+          <w:szCs w:val="30"/>
+        </w:rPr>
+        <w:t>Code</w:t>
+      </w:r>
+      <w:bookmarkStart w:id="41" w:name="OLE_LINK33"/>
+      <w:bookmarkStart w:id="42" w:name="OLE_LINK34"/>
+      <w:bookmarkStart w:id="43" w:name="OLE_LINK35"/>
       <w:bookmarkEnd w:id="38"/>
-    </w:p>
-    <w:p>
-      <w:pPr>
-        <w:pStyle w:val="a8"/>
-        <w:tabs>
-          <w:tab w:val="left" w:pos="4454"/>
-        </w:tabs>
-        <w:ind w:left="360" w:firstLineChars="0" w:firstLine="0"/>
-        <w:rPr>
-          <w:sz w:val="30"/>
-          <w:szCs w:val="30"/>
-        </w:rPr>
-      </w:pPr>
-    </w:p>
-    <w:p>
-      <w:pPr>
-        <w:pStyle w:val="a8"/>
-        <w:tabs>
-          <w:tab w:val="left" w:pos="4454"/>
-        </w:tabs>
-        <w:ind w:left="360" w:firstLineChars="0" w:firstLine="0"/>
-        <w:rPr>
-          <w:sz w:val="30"/>
-          <w:szCs w:val="30"/>
-        </w:rPr>
-      </w:pPr>
+      <w:bookmarkEnd w:id="39"/>
+      <w:bookmarkEnd w:id="40"/>
+      <w:r>
+        <w:rPr>
+          <w:rFonts w:hint="eastAsia"/>
+          <w:sz w:val="30"/>
+          <w:szCs w:val="30"/>
+        </w:rPr>
+        <w:t>并在电脑上运行</w:t>
+      </w:r>
+      <w:bookmarkEnd w:id="41"/>
+      <w:bookmarkEnd w:id="42"/>
+      <w:bookmarkEnd w:id="43"/>
     </w:p>
     <w:p>
       <w:pPr>
@@ -856,9 +855,9 @@
           <w:szCs w:val="30"/>
         </w:rPr>
       </w:pPr>
-      <w:bookmarkStart w:id="39" w:name="OLE_LINK51"/>
-      <w:bookmarkStart w:id="40" w:name="OLE_LINK52"/>
-      <w:bookmarkStart w:id="41" w:name="OLE_LINK53"/>
+      <w:bookmarkStart w:id="44" w:name="OLE_LINK51"/>
+      <w:bookmarkStart w:id="45" w:name="OLE_LINK52"/>
+      <w:bookmarkStart w:id="46" w:name="OLE_LINK53"/>
       <w:r>
         <w:rPr>
           <w:rFonts w:hint="eastAsia"/>
@@ -867,9 +866,9 @@
         </w:rPr>
         <w:t>做一个演示算法的框架</w:t>
       </w:r>
-      <w:bookmarkEnd w:id="39"/>
-      <w:bookmarkEnd w:id="40"/>
-      <w:bookmarkEnd w:id="41"/>
+      <w:bookmarkEnd w:id="44"/>
+      <w:bookmarkEnd w:id="45"/>
+      <w:bookmarkEnd w:id="46"/>
       <w:r>
         <w:rPr>
           <w:rFonts w:hint="eastAsia"/>
@@ -901,27 +900,27 @@
         </w:rPr>
         <w:t>(</w:t>
       </w:r>
-      <w:bookmarkStart w:id="42" w:name="OLE_LINK45"/>
-      <w:bookmarkStart w:id="43" w:name="OLE_LINK46"/>
-      <w:bookmarkStart w:id="44" w:name="OLE_LINK47"/>
+      <w:bookmarkStart w:id="47" w:name="OLE_LINK45"/>
+      <w:bookmarkStart w:id="48" w:name="OLE_LINK46"/>
+      <w:bookmarkStart w:id="49" w:name="OLE_LINK47"/>
       <w:r>
         <w:t>text</w:t>
       </w:r>
-      <w:bookmarkEnd w:id="42"/>
-      <w:bookmarkEnd w:id="43"/>
-      <w:bookmarkEnd w:id="44"/>
+      <w:bookmarkEnd w:id="47"/>
+      <w:bookmarkEnd w:id="48"/>
+      <w:bookmarkEnd w:id="49"/>
       <w:r>
         <w:t xml:space="preserve">, </w:t>
       </w:r>
-      <w:bookmarkStart w:id="45" w:name="OLE_LINK48"/>
-      <w:bookmarkStart w:id="46" w:name="OLE_LINK49"/>
-      <w:bookmarkStart w:id="47" w:name="OLE_LINK50"/>
+      <w:bookmarkStart w:id="50" w:name="OLE_LINK48"/>
+      <w:bookmarkStart w:id="51" w:name="OLE_LINK49"/>
+      <w:bookmarkStart w:id="52" w:name="OLE_LINK50"/>
       <w:r>
         <w:t>JSON</w:t>
       </w:r>
-      <w:bookmarkEnd w:id="45"/>
-      <w:bookmarkEnd w:id="46"/>
-      <w:bookmarkEnd w:id="47"/>
+      <w:bookmarkEnd w:id="50"/>
+      <w:bookmarkEnd w:id="51"/>
+      <w:bookmarkEnd w:id="52"/>
       <w:r>
         <w:rPr>
           <w:rFonts w:hint="eastAsia"/>
@@ -968,23 +967,28 @@
           <w:numId w:val="7"/>
         </w:numPr>
         <w:ind w:firstLineChars="0"/>
-      </w:pPr>
-      <w:r>
         <w:rPr>
           <w:rFonts w:hint="eastAsia"/>
         </w:rPr>
+      </w:pPr>
+      <w:r>
+        <w:rPr>
+          <w:rFonts w:hint="eastAsia"/>
+        </w:rPr>
         <w:t>算法</w:t>
       </w:r>
     </w:p>
-    <w:p/>
     <w:p>
       <w:pPr>
         <w:pStyle w:val="1"/>
-      </w:pPr>
-      <w:r>
         <w:rPr>
           <w:rFonts w:hint="eastAsia"/>
         </w:rPr>
+      </w:pPr>
+      <w:r>
+        <w:rPr>
+          <w:rFonts w:hint="eastAsia"/>
+        </w:rPr>
         <w:t>5．</w:t>
       </w:r>
       <w:r>
@@ -999,13 +1003,12 @@
       <w:r>
         <w:t xml:space="preserve"> Survey</w:t>
       </w:r>
-      <w:bookmarkStart w:id="48" w:name="_GoBack"/>
-      <w:bookmarkEnd w:id="48"/>
-    </w:p>
-    <w:p>
-      <w:pPr>
-        <w:pStyle w:val="a8"/>
-        <w:ind w:left="360" w:firstLineChars="0" w:firstLine="0"/>
+    </w:p>
+    <w:p>
+      <w:pPr>
+        <w:rPr>
+          <w:rFonts w:hint="eastAsia"/>
+        </w:rPr>
       </w:pPr>
     </w:p>
     <w:sectPr>

</xml_diff>